<commit_message>
change date on Python Certificate
</commit_message>
<xml_diff>
--- a/lib/helpers/assets/meraki certificate.docx
+++ b/lib/helpers/assets/meraki certificate.docx
@@ -1,6 +1,6 @@
 
 <file path=word/document.xml><?xml version="1.0" encoding="utf-8"?>
-<w:document xmlns:o="urn:schemas-microsoft-com:office:office" xmlns:r="http://schemas.openxmlformats.org/officeDocument/2006/relationships" xmlns:v="urn:schemas-microsoft-com:vml" xmlns:w="http://schemas.openxmlformats.org/wordprocessingml/2006/main" xmlns:w10="urn:schemas-microsoft-com:office:word" xmlns:wp="http://schemas.openxmlformats.org/drawingml/2006/wordprocessingDrawing" xmlns:wps="http://schemas.microsoft.com/office/word/2010/wordprocessingShape" xmlns:wpg="http://schemas.microsoft.com/office/word/2010/wordprocessingGroup" xmlns:mc="http://schemas.openxmlformats.org/markup-compatibility/2006" xmlns:wp14="http://schemas.microsoft.com/office/word/2010/wordprocessingDrawing" xmlns:w14="http://schemas.microsoft.com/office/word/2010/wordml" mc:Ignorable="w14 wp14">
+<w:document xmlns:o="urn:schemas-microsoft-com:office:office" xmlns:r="http://schemas.openxmlformats.org/officeDocument/2006/relationships" xmlns:v="urn:schemas-microsoft-com:vml" xmlns:w="http://schemas.openxmlformats.org/wordprocessingml/2006/main" xmlns:w10="urn:schemas-microsoft-com:office:word" xmlns:wp="http://schemas.openxmlformats.org/drawingml/2006/wordprocessingDrawing" xmlns:wps="http://schemas.microsoft.com/office/word/2010/wordprocessingShape" xmlns:wpg="http://schemas.microsoft.com/office/word/2010/wordprocessingGroup" xmlns:mc="http://schemas.openxmlformats.org/markup-compatibility/2006" xmlns:wp14="http://schemas.microsoft.com/office/word/2010/wordprocessingDrawing" xmlns:w14="http://schemas.microsoft.com/office/word/2010/wordml" xmlns:w15="http://schemas.microsoft.com/office/word/2012/wordml" mc:Ignorable="w14 wp14 w15">
   <w:body>
     <w:p>
       <w:pPr>
@@ -50,7 +50,7 @@
           <w:vertAlign w:val="baseline"/>
         </w:rPr>
         <w:drawing>
-          <wp:anchor behindDoc="1" distT="0" distB="0" distL="0" distR="0" simplePos="0" locked="0" layoutInCell="1" allowOverlap="1" relativeHeight="5">
+          <wp:anchor behindDoc="1" distT="0" distB="0" distL="0" distR="0" simplePos="0" locked="0" layoutInCell="0" allowOverlap="1" relativeHeight="5">
             <wp:simplePos x="0" y="0"/>
             <wp:positionH relativeFrom="page">
               <wp:align>right</wp:align>
@@ -76,7 +76,7 @@
                   </pic:nvPicPr>
                   <pic:blipFill>
                     <a:blip r:embed="rId2"/>
-                    <a:srcRect l="0" t="0" r="0" b="69684"/>
+                    <a:srcRect l="0" t="0" r="0" b="69676"/>
                     <a:stretch>
                       <a:fillRect/>
                     </a:stretch>
@@ -742,7 +742,7 @@
       </w:pPr>
       <w:r>
         <w:drawing>
-          <wp:anchor behindDoc="1" distT="0" distB="0" distL="0" distR="0" simplePos="0" locked="0" layoutInCell="1" allowOverlap="1" relativeHeight="4">
+          <wp:anchor behindDoc="1" distT="0" distB="0" distL="0" distR="0" simplePos="0" locked="0" layoutInCell="0" allowOverlap="1" relativeHeight="4">
             <wp:simplePos x="0" y="0"/>
             <wp:positionH relativeFrom="page">
               <wp:posOffset>-22860</wp:posOffset>
@@ -805,27 +805,7 @@
           <w:shd w:fill="auto" w:val="clear"/>
           <w:vertAlign w:val="baseline"/>
         </w:rPr>
-        <w:t>h</w:t>
-      </w:r>
-      <w:r>
-        <w:rPr>
-          <w:rFonts w:eastAsia="Verdana" w:cs="Verdana"/>
-          <w:b w:val="false"/>
-          <w:i w:val="false"/>
-          <w:caps w:val="false"/>
-          <w:smallCaps w:val="false"/>
-          <w:strike w:val="false"/>
-          <w:dstrike w:val="false"/>
-          <w:color w:val="0F0F0F"/>
-          <w:position w:val="0"/>
-          <w:sz w:val="38"/>
-          <w:sz w:val="38"/>
-          <w:szCs w:val="38"/>
-          <w:u w:val="none"/>
-          <w:shd w:fill="auto" w:val="clear"/>
-          <w:vertAlign w:val="baseline"/>
-        </w:rPr>
-        <w:t xml:space="preserve">as successfully </w:t>
+        <w:t xml:space="preserve">has successfully </w:t>
       </w:r>
       <w:r>
         <w:rPr>
@@ -876,7 +856,7 @@
           <w:sz w:val="38"/>
           <w:szCs w:val="38"/>
         </w:rPr>
-        <w:t>April</w:t>
+        <w:t>January</w:t>
       </w:r>
       <w:r>
         <w:rPr>
@@ -892,7 +872,7 @@
           <w:sz w:val="38"/>
           <w:szCs w:val="38"/>
         </w:rPr>
-        <w:t>June</w:t>
+        <w:t>March</w:t>
       </w:r>
       <w:r>
         <w:rPr>
@@ -900,7 +880,23 @@
           <w:sz w:val="38"/>
           <w:szCs w:val="38"/>
         </w:rPr>
-        <w:t xml:space="preserve">,2022) on </w:t>
+        <w:t>,202</w:t>
+      </w:r>
+      <w:r>
+        <w:rPr>
+          <w:color w:val="0F0F0F"/>
+          <w:sz w:val="38"/>
+          <w:szCs w:val="38"/>
+        </w:rPr>
+        <w:t>3</w:t>
+      </w:r>
+      <w:r>
+        <w:rPr>
+          <w:color w:val="0F0F0F"/>
+          <w:sz w:val="38"/>
+          <w:szCs w:val="38"/>
+        </w:rPr>
+        <w:t xml:space="preserve">) on </w:t>
       </w:r>
       <w:r>
         <w:rPr>
@@ -943,7 +939,7 @@
           <w:dstrike w:val="false"/>
           <w:color w:val="000000"/>
           <w:position w:val="0"/>
-          <w:sz w:val="22"/>
+          <w:sz w:val="124"/>
           <w:sz w:val="124"/>
           <w:szCs w:val="124"/>
           <w:u w:val="none"/>
@@ -953,7 +949,7 @@
       <w:r>
         <w:rPr/>
         <w:drawing>
-          <wp:anchor behindDoc="1" distT="0" distB="0" distL="0" distR="0" simplePos="0" locked="0" layoutInCell="1" allowOverlap="1" relativeHeight="2">
+          <wp:anchor behindDoc="1" distT="0" distB="0" distL="0" distR="0" simplePos="0" locked="0" layoutInCell="0" allowOverlap="1" relativeHeight="2">
             <wp:simplePos x="0" y="0"/>
             <wp:positionH relativeFrom="column">
               <wp:posOffset>6762750</wp:posOffset>
@@ -999,7 +995,7 @@
           </wp:anchor>
         </w:drawing>
         <w:drawing>
-          <wp:anchor behindDoc="1" distT="0" distB="0" distL="0" distR="0" simplePos="0" locked="0" layoutInCell="1" allowOverlap="1" relativeHeight="3">
+          <wp:anchor behindDoc="1" distT="0" distB="0" distL="0" distR="0" simplePos="0" locked="0" layoutInCell="0" allowOverlap="1" relativeHeight="3">
             <wp:simplePos x="0" y="0"/>
             <wp:positionH relativeFrom="margin">
               <wp:posOffset>6343650</wp:posOffset>
@@ -1048,7 +1044,7 @@
     <w:sectPr>
       <w:type w:val="nextPage"/>
       <w:pgSz w:orient="landscape" w:w="16838" w:h="11906"/>
-      <w:pgMar w:left="2420" w:right="1140" w:header="0" w:top="0" w:footer="0" w:bottom="0" w:gutter="0"/>
+      <w:pgMar w:left="2420" w:right="1140" w:gutter="0" w:header="0" w:top="0" w:footer="0" w:bottom="0"/>
       <w:pgNumType w:start="1" w:fmt="decimal"/>
       <w:formProt w:val="false"/>
       <w:textDirection w:val="lrTb"/>

</xml_diff>

<commit_message>
update date in python certificate
</commit_message>
<xml_diff>
--- a/lib/helpers/assets/meraki certificate.docx
+++ b/lib/helpers/assets/meraki certificate.docx
@@ -1,6 +1,6 @@
 
 <file path=word/document.xml><?xml version="1.0" encoding="utf-8"?>
-<w:document xmlns:o="urn:schemas-microsoft-com:office:office" xmlns:r="http://schemas.openxmlformats.org/officeDocument/2006/relationships" xmlns:v="urn:schemas-microsoft-com:vml" xmlns:w="http://schemas.openxmlformats.org/wordprocessingml/2006/main" xmlns:w10="urn:schemas-microsoft-com:office:word" xmlns:wp="http://schemas.openxmlformats.org/drawingml/2006/wordprocessingDrawing" xmlns:wps="http://schemas.microsoft.com/office/word/2010/wordprocessingShape" xmlns:wpg="http://schemas.microsoft.com/office/word/2010/wordprocessingGroup" xmlns:mc="http://schemas.openxmlformats.org/markup-compatibility/2006" xmlns:wp14="http://schemas.microsoft.com/office/word/2010/wordprocessingDrawing" xmlns:w14="http://schemas.microsoft.com/office/word/2010/wordml" mc:Ignorable="w14 wp14">
+<w:document xmlns:o="urn:schemas-microsoft-com:office:office" xmlns:r="http://schemas.openxmlformats.org/officeDocument/2006/relationships" xmlns:v="urn:schemas-microsoft-com:vml" xmlns:w="http://schemas.openxmlformats.org/wordprocessingml/2006/main" xmlns:w10="urn:schemas-microsoft-com:office:word" xmlns:wp="http://schemas.openxmlformats.org/drawingml/2006/wordprocessingDrawing" xmlns:wps="http://schemas.microsoft.com/office/word/2010/wordprocessingShape" xmlns:wpg="http://schemas.microsoft.com/office/word/2010/wordprocessingGroup" xmlns:mc="http://schemas.openxmlformats.org/markup-compatibility/2006" xmlns:wp14="http://schemas.microsoft.com/office/word/2010/wordprocessingDrawing" xmlns:w14="http://schemas.microsoft.com/office/word/2010/wordml" xmlns:w15="http://schemas.microsoft.com/office/word/2012/wordml" mc:Ignorable="w14 wp14 w15">
   <w:body>
     <w:p>
       <w:pPr>
@@ -50,7 +50,7 @@
           <w:vertAlign w:val="baseline"/>
         </w:rPr>
         <w:drawing>
-          <wp:anchor behindDoc="1" distT="0" distB="0" distL="0" distR="0" simplePos="0" locked="0" layoutInCell="1" allowOverlap="1" relativeHeight="5">
+          <wp:anchor behindDoc="1" distT="0" distB="0" distL="0" distR="0" simplePos="0" locked="0" layoutInCell="0" allowOverlap="1" relativeHeight="5">
             <wp:simplePos x="0" y="0"/>
             <wp:positionH relativeFrom="page">
               <wp:align>right</wp:align>
@@ -76,7 +76,7 @@
                   </pic:nvPicPr>
                   <pic:blipFill>
                     <a:blip r:embed="rId2"/>
-                    <a:srcRect l="0" t="0" r="0" b="69684"/>
+                    <a:srcRect l="0" t="0" r="0" b="69676"/>
                     <a:stretch>
                       <a:fillRect/>
                     </a:stretch>
@@ -742,7 +742,7 @@
       </w:pPr>
       <w:r>
         <w:drawing>
-          <wp:anchor behindDoc="1" distT="0" distB="0" distL="0" distR="0" simplePos="0" locked="0" layoutInCell="1" allowOverlap="1" relativeHeight="4">
+          <wp:anchor behindDoc="1" distT="0" distB="0" distL="0" distR="0" simplePos="0" locked="0" layoutInCell="0" allowOverlap="1" relativeHeight="4">
             <wp:simplePos x="0" y="0"/>
             <wp:positionH relativeFrom="page">
               <wp:posOffset>-22860</wp:posOffset>
@@ -805,27 +805,7 @@
           <w:shd w:fill="auto" w:val="clear"/>
           <w:vertAlign w:val="baseline"/>
         </w:rPr>
-        <w:t>h</w:t>
-      </w:r>
-      <w:r>
-        <w:rPr>
-          <w:rFonts w:eastAsia="Verdana" w:cs="Verdana"/>
-          <w:b w:val="false"/>
-          <w:i w:val="false"/>
-          <w:caps w:val="false"/>
-          <w:smallCaps w:val="false"/>
-          <w:strike w:val="false"/>
-          <w:dstrike w:val="false"/>
-          <w:color w:val="0F0F0F"/>
-          <w:position w:val="0"/>
-          <w:sz w:val="38"/>
-          <w:sz w:val="38"/>
-          <w:szCs w:val="38"/>
-          <w:u w:val="none"/>
-          <w:shd w:fill="auto" w:val="clear"/>
-          <w:vertAlign w:val="baseline"/>
-        </w:rPr>
-        <w:t xml:space="preserve">as successfully </w:t>
+        <w:t xml:space="preserve">has successfully </w:t>
       </w:r>
       <w:r>
         <w:rPr>
@@ -876,7 +856,7 @@
           <w:sz w:val="38"/>
           <w:szCs w:val="38"/>
         </w:rPr>
-        <w:t>April</w:t>
+        <w:t>January</w:t>
       </w:r>
       <w:r>
         <w:rPr>
@@ -892,7 +872,7 @@
           <w:sz w:val="38"/>
           <w:szCs w:val="38"/>
         </w:rPr>
-        <w:t>June</w:t>
+        <w:t>March</w:t>
       </w:r>
       <w:r>
         <w:rPr>
@@ -900,7 +880,23 @@
           <w:sz w:val="38"/>
           <w:szCs w:val="38"/>
         </w:rPr>
-        <w:t xml:space="preserve">,2022) on </w:t>
+        <w:t>,202</w:t>
+      </w:r>
+      <w:r>
+        <w:rPr>
+          <w:color w:val="0F0F0F"/>
+          <w:sz w:val="38"/>
+          <w:szCs w:val="38"/>
+        </w:rPr>
+        <w:t>3</w:t>
+      </w:r>
+      <w:r>
+        <w:rPr>
+          <w:color w:val="0F0F0F"/>
+          <w:sz w:val="38"/>
+          <w:szCs w:val="38"/>
+        </w:rPr>
+        <w:t xml:space="preserve">) on </w:t>
       </w:r>
       <w:r>
         <w:rPr>
@@ -943,7 +939,7 @@
           <w:dstrike w:val="false"/>
           <w:color w:val="000000"/>
           <w:position w:val="0"/>
-          <w:sz w:val="22"/>
+          <w:sz w:val="124"/>
           <w:sz w:val="124"/>
           <w:szCs w:val="124"/>
           <w:u w:val="none"/>
@@ -953,7 +949,7 @@
       <w:r>
         <w:rPr/>
         <w:drawing>
-          <wp:anchor behindDoc="1" distT="0" distB="0" distL="0" distR="0" simplePos="0" locked="0" layoutInCell="1" allowOverlap="1" relativeHeight="2">
+          <wp:anchor behindDoc="1" distT="0" distB="0" distL="0" distR="0" simplePos="0" locked="0" layoutInCell="0" allowOverlap="1" relativeHeight="2">
             <wp:simplePos x="0" y="0"/>
             <wp:positionH relativeFrom="column">
               <wp:posOffset>6762750</wp:posOffset>
@@ -999,7 +995,7 @@
           </wp:anchor>
         </w:drawing>
         <w:drawing>
-          <wp:anchor behindDoc="1" distT="0" distB="0" distL="0" distR="0" simplePos="0" locked="0" layoutInCell="1" allowOverlap="1" relativeHeight="3">
+          <wp:anchor behindDoc="1" distT="0" distB="0" distL="0" distR="0" simplePos="0" locked="0" layoutInCell="0" allowOverlap="1" relativeHeight="3">
             <wp:simplePos x="0" y="0"/>
             <wp:positionH relativeFrom="margin">
               <wp:posOffset>6343650</wp:posOffset>
@@ -1048,7 +1044,7 @@
     <w:sectPr>
       <w:type w:val="nextPage"/>
       <w:pgSz w:orient="landscape" w:w="16838" w:h="11906"/>
-      <w:pgMar w:left="2420" w:right="1140" w:header="0" w:top="0" w:footer="0" w:bottom="0" w:gutter="0"/>
+      <w:pgMar w:left="2420" w:right="1140" w:gutter="0" w:header="0" w:top="0" w:footer="0" w:bottom="0"/>
       <w:pgNumType w:start="1" w:fmt="decimal"/>
       <w:formProt w:val="false"/>
       <w:textDirection w:val="lrTb"/>

</xml_diff>

<commit_message>
Revert "change date on Python Certificate"
</commit_message>
<xml_diff>
--- a/lib/helpers/assets/meraki certificate.docx
+++ b/lib/helpers/assets/meraki certificate.docx
@@ -1,6 +1,6 @@
 
 <file path=word/document.xml><?xml version="1.0" encoding="utf-8"?>
-<w:document xmlns:o="urn:schemas-microsoft-com:office:office" xmlns:r="http://schemas.openxmlformats.org/officeDocument/2006/relationships" xmlns:v="urn:schemas-microsoft-com:vml" xmlns:w="http://schemas.openxmlformats.org/wordprocessingml/2006/main" xmlns:w10="urn:schemas-microsoft-com:office:word" xmlns:wp="http://schemas.openxmlformats.org/drawingml/2006/wordprocessingDrawing" xmlns:wps="http://schemas.microsoft.com/office/word/2010/wordprocessingShape" xmlns:wpg="http://schemas.microsoft.com/office/word/2010/wordprocessingGroup" xmlns:mc="http://schemas.openxmlformats.org/markup-compatibility/2006" xmlns:wp14="http://schemas.microsoft.com/office/word/2010/wordprocessingDrawing" xmlns:w14="http://schemas.microsoft.com/office/word/2010/wordml" xmlns:w15="http://schemas.microsoft.com/office/word/2012/wordml" mc:Ignorable="w14 wp14 w15">
+<w:document xmlns:o="urn:schemas-microsoft-com:office:office" xmlns:r="http://schemas.openxmlformats.org/officeDocument/2006/relationships" xmlns:v="urn:schemas-microsoft-com:vml" xmlns:w="http://schemas.openxmlformats.org/wordprocessingml/2006/main" xmlns:w10="urn:schemas-microsoft-com:office:word" xmlns:wp="http://schemas.openxmlformats.org/drawingml/2006/wordprocessingDrawing" xmlns:wps="http://schemas.microsoft.com/office/word/2010/wordprocessingShape" xmlns:wpg="http://schemas.microsoft.com/office/word/2010/wordprocessingGroup" xmlns:mc="http://schemas.openxmlformats.org/markup-compatibility/2006" xmlns:wp14="http://schemas.microsoft.com/office/word/2010/wordprocessingDrawing" xmlns:w14="http://schemas.microsoft.com/office/word/2010/wordml" mc:Ignorable="w14 wp14">
   <w:body>
     <w:p>
       <w:pPr>
@@ -50,7 +50,7 @@
           <w:vertAlign w:val="baseline"/>
         </w:rPr>
         <w:drawing>
-          <wp:anchor behindDoc="1" distT="0" distB="0" distL="0" distR="0" simplePos="0" locked="0" layoutInCell="0" allowOverlap="1" relativeHeight="5">
+          <wp:anchor behindDoc="1" distT="0" distB="0" distL="0" distR="0" simplePos="0" locked="0" layoutInCell="1" allowOverlap="1" relativeHeight="5">
             <wp:simplePos x="0" y="0"/>
             <wp:positionH relativeFrom="page">
               <wp:align>right</wp:align>
@@ -76,7 +76,7 @@
                   </pic:nvPicPr>
                   <pic:blipFill>
                     <a:blip r:embed="rId2"/>
-                    <a:srcRect l="0" t="0" r="0" b="69676"/>
+                    <a:srcRect l="0" t="0" r="0" b="69684"/>
                     <a:stretch>
                       <a:fillRect/>
                     </a:stretch>
@@ -742,7 +742,7 @@
       </w:pPr>
       <w:r>
         <w:drawing>
-          <wp:anchor behindDoc="1" distT="0" distB="0" distL="0" distR="0" simplePos="0" locked="0" layoutInCell="0" allowOverlap="1" relativeHeight="4">
+          <wp:anchor behindDoc="1" distT="0" distB="0" distL="0" distR="0" simplePos="0" locked="0" layoutInCell="1" allowOverlap="1" relativeHeight="4">
             <wp:simplePos x="0" y="0"/>
             <wp:positionH relativeFrom="page">
               <wp:posOffset>-22860</wp:posOffset>
@@ -805,7 +805,27 @@
           <w:shd w:fill="auto" w:val="clear"/>
           <w:vertAlign w:val="baseline"/>
         </w:rPr>
-        <w:t xml:space="preserve">has successfully </w:t>
+        <w:t>h</w:t>
+      </w:r>
+      <w:r>
+        <w:rPr>
+          <w:rFonts w:eastAsia="Verdana" w:cs="Verdana"/>
+          <w:b w:val="false"/>
+          <w:i w:val="false"/>
+          <w:caps w:val="false"/>
+          <w:smallCaps w:val="false"/>
+          <w:strike w:val="false"/>
+          <w:dstrike w:val="false"/>
+          <w:color w:val="0F0F0F"/>
+          <w:position w:val="0"/>
+          <w:sz w:val="38"/>
+          <w:sz w:val="38"/>
+          <w:szCs w:val="38"/>
+          <w:u w:val="none"/>
+          <w:shd w:fill="auto" w:val="clear"/>
+          <w:vertAlign w:val="baseline"/>
+        </w:rPr>
+        <w:t xml:space="preserve">as successfully </w:t>
       </w:r>
       <w:r>
         <w:rPr>
@@ -856,7 +876,7 @@
           <w:sz w:val="38"/>
           <w:szCs w:val="38"/>
         </w:rPr>
-        <w:t>January</w:t>
+        <w:t>April</w:t>
       </w:r>
       <w:r>
         <w:rPr>
@@ -872,7 +892,7 @@
           <w:sz w:val="38"/>
           <w:szCs w:val="38"/>
         </w:rPr>
-        <w:t>March</w:t>
+        <w:t>June</w:t>
       </w:r>
       <w:r>
         <w:rPr>
@@ -880,23 +900,7 @@
           <w:sz w:val="38"/>
           <w:szCs w:val="38"/>
         </w:rPr>
-        <w:t>,202</w:t>
-      </w:r>
-      <w:r>
-        <w:rPr>
-          <w:color w:val="0F0F0F"/>
-          <w:sz w:val="38"/>
-          <w:szCs w:val="38"/>
-        </w:rPr>
-        <w:t>3</w:t>
-      </w:r>
-      <w:r>
-        <w:rPr>
-          <w:color w:val="0F0F0F"/>
-          <w:sz w:val="38"/>
-          <w:szCs w:val="38"/>
-        </w:rPr>
-        <w:t xml:space="preserve">) on </w:t>
+        <w:t xml:space="preserve">,2022) on </w:t>
       </w:r>
       <w:r>
         <w:rPr>
@@ -939,7 +943,7 @@
           <w:dstrike w:val="false"/>
           <w:color w:val="000000"/>
           <w:position w:val="0"/>
-          <w:sz w:val="124"/>
+          <w:sz w:val="22"/>
           <w:sz w:val="124"/>
           <w:szCs w:val="124"/>
           <w:u w:val="none"/>
@@ -949,7 +953,7 @@
       <w:r>
         <w:rPr/>
         <w:drawing>
-          <wp:anchor behindDoc="1" distT="0" distB="0" distL="0" distR="0" simplePos="0" locked="0" layoutInCell="0" allowOverlap="1" relativeHeight="2">
+          <wp:anchor behindDoc="1" distT="0" distB="0" distL="0" distR="0" simplePos="0" locked="0" layoutInCell="1" allowOverlap="1" relativeHeight="2">
             <wp:simplePos x="0" y="0"/>
             <wp:positionH relativeFrom="column">
               <wp:posOffset>6762750</wp:posOffset>
@@ -995,7 +999,7 @@
           </wp:anchor>
         </w:drawing>
         <w:drawing>
-          <wp:anchor behindDoc="1" distT="0" distB="0" distL="0" distR="0" simplePos="0" locked="0" layoutInCell="0" allowOverlap="1" relativeHeight="3">
+          <wp:anchor behindDoc="1" distT="0" distB="0" distL="0" distR="0" simplePos="0" locked="0" layoutInCell="1" allowOverlap="1" relativeHeight="3">
             <wp:simplePos x="0" y="0"/>
             <wp:positionH relativeFrom="margin">
               <wp:posOffset>6343650</wp:posOffset>
@@ -1044,7 +1048,7 @@
     <w:sectPr>
       <w:type w:val="nextPage"/>
       <w:pgSz w:orient="landscape" w:w="16838" w:h="11906"/>
-      <w:pgMar w:left="2420" w:right="1140" w:gutter="0" w:header="0" w:top="0" w:footer="0" w:bottom="0"/>
+      <w:pgMar w:left="2420" w:right="1140" w:header="0" w:top="0" w:footer="0" w:bottom="0" w:gutter="0"/>
       <w:pgNumType w:start="1" w:fmt="decimal"/>
       <w:formProt w:val="false"/>
       <w:textDirection w:val="lrTb"/>

</xml_diff>

<commit_message>
update months on certificate
</commit_message>
<xml_diff>
--- a/lib/helpers/assets/meraki certificate.docx
+++ b/lib/helpers/assets/meraki certificate.docx
@@ -1,6 +1,6 @@
 
 <file path=word/document.xml><?xml version="1.0" encoding="utf-8"?>
-<w:document xmlns:o="urn:schemas-microsoft-com:office:office" xmlns:r="http://schemas.openxmlformats.org/officeDocument/2006/relationships" xmlns:v="urn:schemas-microsoft-com:vml" xmlns:w="http://schemas.openxmlformats.org/wordprocessingml/2006/main" xmlns:w10="urn:schemas-microsoft-com:office:word" xmlns:wp="http://schemas.openxmlformats.org/drawingml/2006/wordprocessingDrawing" xmlns:wps="http://schemas.microsoft.com/office/word/2010/wordprocessingShape" xmlns:wpg="http://schemas.microsoft.com/office/word/2010/wordprocessingGroup" xmlns:mc="http://schemas.openxmlformats.org/markup-compatibility/2006" xmlns:wp14="http://schemas.microsoft.com/office/word/2010/wordprocessingDrawing" xmlns:w14="http://schemas.microsoft.com/office/word/2010/wordml" mc:Ignorable="w14 wp14">
+<w:document xmlns:o="urn:schemas-microsoft-com:office:office" xmlns:r="http://schemas.openxmlformats.org/officeDocument/2006/relationships" xmlns:v="urn:schemas-microsoft-com:vml" xmlns:w="http://schemas.openxmlformats.org/wordprocessingml/2006/main" xmlns:w10="urn:schemas-microsoft-com:office:word" xmlns:wp="http://schemas.openxmlformats.org/drawingml/2006/wordprocessingDrawing" xmlns:wps="http://schemas.microsoft.com/office/word/2010/wordprocessingShape" xmlns:wpg="http://schemas.microsoft.com/office/word/2010/wordprocessingGroup" xmlns:mc="http://schemas.openxmlformats.org/markup-compatibility/2006" xmlns:wp14="http://schemas.microsoft.com/office/word/2010/wordprocessingDrawing" xmlns:w14="http://schemas.microsoft.com/office/word/2010/wordml" xmlns:w15="http://schemas.microsoft.com/office/word/2012/wordml" mc:Ignorable="w14 wp14 w15">
   <w:body>
     <w:p>
       <w:pPr>
@@ -50,7 +50,7 @@
           <w:vertAlign w:val="baseline"/>
         </w:rPr>
         <w:drawing>
-          <wp:anchor behindDoc="1" distT="0" distB="0" distL="0" distR="0" simplePos="0" locked="0" layoutInCell="1" allowOverlap="1" relativeHeight="5">
+          <wp:anchor behindDoc="1" distT="0" distB="0" distL="0" distR="0" simplePos="0" locked="0" layoutInCell="0" allowOverlap="1" relativeHeight="5">
             <wp:simplePos x="0" y="0"/>
             <wp:positionH relativeFrom="page">
               <wp:align>right</wp:align>
@@ -76,7 +76,7 @@
                   </pic:nvPicPr>
                   <pic:blipFill>
                     <a:blip r:embed="rId2"/>
-                    <a:srcRect l="0" t="0" r="0" b="69684"/>
+                    <a:srcRect l="0" t="0" r="0" b="69676"/>
                     <a:stretch>
                       <a:fillRect/>
                     </a:stretch>
@@ -742,7 +742,7 @@
       </w:pPr>
       <w:r>
         <w:drawing>
-          <wp:anchor behindDoc="1" distT="0" distB="0" distL="0" distR="0" simplePos="0" locked="0" layoutInCell="1" allowOverlap="1" relativeHeight="4">
+          <wp:anchor behindDoc="1" distT="0" distB="0" distL="0" distR="0" simplePos="0" locked="0" layoutInCell="0" allowOverlap="1" relativeHeight="4">
             <wp:simplePos x="0" y="0"/>
             <wp:positionH relativeFrom="page">
               <wp:posOffset>-22860</wp:posOffset>
@@ -805,27 +805,7 @@
           <w:shd w:fill="auto" w:val="clear"/>
           <w:vertAlign w:val="baseline"/>
         </w:rPr>
-        <w:t>h</w:t>
-      </w:r>
-      <w:r>
-        <w:rPr>
-          <w:rFonts w:eastAsia="Verdana" w:cs="Verdana"/>
-          <w:b w:val="false"/>
-          <w:i w:val="false"/>
-          <w:caps w:val="false"/>
-          <w:smallCaps w:val="false"/>
-          <w:strike w:val="false"/>
-          <w:dstrike w:val="false"/>
-          <w:color w:val="0F0F0F"/>
-          <w:position w:val="0"/>
-          <w:sz w:val="38"/>
-          <w:sz w:val="38"/>
-          <w:szCs w:val="38"/>
-          <w:u w:val="none"/>
-          <w:shd w:fill="auto" w:val="clear"/>
-          <w:vertAlign w:val="baseline"/>
-        </w:rPr>
-        <w:t xml:space="preserve">as successfully </w:t>
+        <w:t xml:space="preserve">has successfully </w:t>
       </w:r>
       <w:r>
         <w:rPr>
@@ -876,7 +856,7 @@
           <w:sz w:val="38"/>
           <w:szCs w:val="38"/>
         </w:rPr>
-        <w:t>April</w:t>
+        <w:t>January</w:t>
       </w:r>
       <w:r>
         <w:rPr>
@@ -892,7 +872,7 @@
           <w:sz w:val="38"/>
           <w:szCs w:val="38"/>
         </w:rPr>
-        <w:t>June</w:t>
+        <w:t>March</w:t>
       </w:r>
       <w:r>
         <w:rPr>
@@ -900,7 +880,23 @@
           <w:sz w:val="38"/>
           <w:szCs w:val="38"/>
         </w:rPr>
-        <w:t xml:space="preserve">,2022) on </w:t>
+        <w:t>,202</w:t>
+      </w:r>
+      <w:r>
+        <w:rPr>
+          <w:color w:val="0F0F0F"/>
+          <w:sz w:val="38"/>
+          <w:szCs w:val="38"/>
+        </w:rPr>
+        <w:t>3</w:t>
+      </w:r>
+      <w:r>
+        <w:rPr>
+          <w:color w:val="0F0F0F"/>
+          <w:sz w:val="38"/>
+          <w:szCs w:val="38"/>
+        </w:rPr>
+        <w:t xml:space="preserve">) on </w:t>
       </w:r>
       <w:r>
         <w:rPr>
@@ -943,7 +939,7 @@
           <w:dstrike w:val="false"/>
           <w:color w:val="000000"/>
           <w:position w:val="0"/>
-          <w:sz w:val="22"/>
+          <w:sz w:val="124"/>
           <w:sz w:val="124"/>
           <w:szCs w:val="124"/>
           <w:u w:val="none"/>
@@ -953,7 +949,7 @@
       <w:r>
         <w:rPr/>
         <w:drawing>
-          <wp:anchor behindDoc="1" distT="0" distB="0" distL="0" distR="0" simplePos="0" locked="0" layoutInCell="1" allowOverlap="1" relativeHeight="2">
+          <wp:anchor behindDoc="1" distT="0" distB="0" distL="0" distR="0" simplePos="0" locked="0" layoutInCell="0" allowOverlap="1" relativeHeight="2">
             <wp:simplePos x="0" y="0"/>
             <wp:positionH relativeFrom="column">
               <wp:posOffset>6762750</wp:posOffset>
@@ -999,7 +995,7 @@
           </wp:anchor>
         </w:drawing>
         <w:drawing>
-          <wp:anchor behindDoc="1" distT="0" distB="0" distL="0" distR="0" simplePos="0" locked="0" layoutInCell="1" allowOverlap="1" relativeHeight="3">
+          <wp:anchor behindDoc="1" distT="0" distB="0" distL="0" distR="0" simplePos="0" locked="0" layoutInCell="0" allowOverlap="1" relativeHeight="3">
             <wp:simplePos x="0" y="0"/>
             <wp:positionH relativeFrom="margin">
               <wp:posOffset>6343650</wp:posOffset>
@@ -1048,7 +1044,7 @@
     <w:sectPr>
       <w:type w:val="nextPage"/>
       <w:pgSz w:orient="landscape" w:w="16838" w:h="11906"/>
-      <w:pgMar w:left="2420" w:right="1140" w:header="0" w:top="0" w:footer="0" w:bottom="0" w:gutter="0"/>
+      <w:pgMar w:left="2420" w:right="1140" w:gutter="0" w:header="0" w:top="0" w:footer="0" w:bottom="0"/>
       <w:pgNumType w:start="1" w:fmt="decimal"/>
       <w:formProt w:val="false"/>
       <w:textDirection w:val="lrTb"/>

</xml_diff>